<commit_message>
Pushing Final 3.2 6/9
</commit_message>
<xml_diff>
--- a/module-3/Assignment 1/Huffer_Mod3_2.docx
+++ b/module-3/Assignment 1/Huffer_Mod3_2.docx
@@ -67,15 +67,7 @@
           <w:sz w:val="24"/>
           <w:szCs w:val="24"/>
         </w:rPr>
-        <w:t>6/</w:t>
-      </w:r>
-      <w:r>
-        <w:rPr>
-          <w:rFonts w:ascii="Times New Roman" w:hAnsi="Times New Roman" w:cs="Times New Roman"/>
-          <w:sz w:val="24"/>
-          <w:szCs w:val="24"/>
-        </w:rPr>
-        <w:t>9</w:t>
+        <w:t>6/9</w:t>
       </w:r>
       <w:r>
         <w:rPr>
@@ -109,15 +101,7 @@
           <w:sz w:val="24"/>
           <w:szCs w:val="24"/>
         </w:rPr>
-        <w:t>3</w:t>
-      </w:r>
-      <w:r>
-        <w:rPr>
-          <w:rFonts w:ascii="Times New Roman" w:hAnsi="Times New Roman" w:cs="Times New Roman"/>
-          <w:sz w:val="24"/>
-          <w:szCs w:val="24"/>
-        </w:rPr>
-        <w:t xml:space="preserve">.2: </w:t>
+        <w:t xml:space="preserve">3.2: </w:t>
       </w:r>
       <w:r>
         <w:rPr>
@@ -247,6 +231,7 @@
       <w:r>
         <w:rPr>
           <w:rFonts w:ascii="Times New Roman" w:hAnsi="Times New Roman" w:cs="Times New Roman"/>
+          <w:noProof/>
           <w:sz w:val="24"/>
           <w:szCs w:val="24"/>
         </w:rPr>
@@ -342,6 +327,7 @@
       <w:r>
         <w:rPr>
           <w:rFonts w:ascii="Times New Roman" w:hAnsi="Times New Roman" w:cs="Times New Roman"/>
+          <w:noProof/>
           <w:sz w:val="24"/>
           <w:szCs w:val="24"/>
         </w:rPr>
@@ -402,12 +388,81 @@
     </w:p>
     <w:p>
       <w:pPr>
+        <w:spacing w:line="259" w:lineRule="auto"/>
         <w:rPr>
           <w:rFonts w:ascii="Times New Roman" w:hAnsi="Times New Roman" w:cs="Times New Roman"/>
           <w:sz w:val="24"/>
           <w:szCs w:val="24"/>
         </w:rPr>
       </w:pPr>
+      <w:r>
+        <w:rPr>
+          <w:rFonts w:ascii="Times New Roman" w:hAnsi="Times New Roman" w:cs="Times New Roman"/>
+          <w:sz w:val="24"/>
+          <w:szCs w:val="24"/>
+        </w:rPr>
+        <w:br w:type="page"/>
+      </w:r>
+    </w:p>
+    <w:p>
+      <w:pPr>
+        <w:rPr>
+          <w:rFonts w:ascii="Times New Roman" w:hAnsi="Times New Roman" w:cs="Times New Roman"/>
+          <w:sz w:val="24"/>
+          <w:szCs w:val="24"/>
+        </w:rPr>
+      </w:pPr>
+      <w:r>
+        <w:rPr>
+          <w:rFonts w:ascii="Times New Roman" w:hAnsi="Times New Roman" w:cs="Times New Roman"/>
+          <w:sz w:val="24"/>
+          <w:szCs w:val="24"/>
+        </w:rPr>
+        <w:lastRenderedPageBreak/>
+        <w:t xml:space="preserve">Github Pages Link with Working HyperLinks!!: </w:t>
+      </w:r>
+      <w:r>
+        <w:rPr>
+          <w:rFonts w:ascii="Times New Roman" w:hAnsi="Times New Roman" w:cs="Times New Roman"/>
+          <w:sz w:val="24"/>
+          <w:szCs w:val="24"/>
+        </w:rPr>
+        <w:drawing>
+          <wp:inline distT="0" distB="0" distL="0" distR="0" wp14:anchorId="550477D8" wp14:editId="2B9584F9">
+            <wp:extent cx="5943600" cy="6402705"/>
+            <wp:effectExtent l="0" t="0" r="0" b="0"/>
+            <wp:docPr id="283269236" name="Picture 1" descr="A screenshot of a computer&#10;&#10;Description automatically generated"/>
+            <wp:cNvGraphicFramePr>
+              <a:graphicFrameLocks xmlns:a="http://schemas.openxmlformats.org/drawingml/2006/main" noChangeAspect="1"/>
+            </wp:cNvGraphicFramePr>
+            <a:graphic xmlns:a="http://schemas.openxmlformats.org/drawingml/2006/main">
+              <a:graphicData uri="http://schemas.openxmlformats.org/drawingml/2006/picture">
+                <pic:pic xmlns:pic="http://schemas.openxmlformats.org/drawingml/2006/picture">
+                  <pic:nvPicPr>
+                    <pic:cNvPr id="283269236" name="Picture 1" descr="A screenshot of a computer&#10;&#10;Description automatically generated"/>
+                    <pic:cNvPicPr/>
+                  </pic:nvPicPr>
+                  <pic:blipFill>
+                    <a:blip r:embed="rId8"/>
+                    <a:stretch>
+                      <a:fillRect/>
+                    </a:stretch>
+                  </pic:blipFill>
+                  <pic:spPr>
+                    <a:xfrm>
+                      <a:off x="0" y="0"/>
+                      <a:ext cx="5943600" cy="6402705"/>
+                    </a:xfrm>
+                    <a:prstGeom prst="rect">
+                      <a:avLst/>
+                    </a:prstGeom>
+                  </pic:spPr>
+                </pic:pic>
+              </a:graphicData>
+            </a:graphic>
+          </wp:inline>
+        </w:drawing>
+      </w:r>
     </w:p>
     <w:p/>
     <w:sectPr>
@@ -1027,6 +1082,7 @@
   <w:style w:type="character" w:default="1" w:styleId="DefaultParagraphFont">
     <w:name w:val="Default Paragraph Font"/>
     <w:uiPriority w:val="1"/>
+    <w:semiHidden/>
     <w:unhideWhenUsed/>
   </w:style>
   <w:style w:type="table" w:default="1" w:styleId="TableNormal">
@@ -1363,6 +1419,18 @@
     <w:rPr>
       <w:color w:val="605E5C"/>
       <w:shd w:val="clear" w:color="auto" w:fill="E1DFDD"/>
+    </w:rPr>
+  </w:style>
+  <w:style w:type="character" w:styleId="FollowedHyperlink">
+    <w:name w:val="FollowedHyperlink"/>
+    <w:basedOn w:val="DefaultParagraphFont"/>
+    <w:uiPriority w:val="99"/>
+    <w:semiHidden/>
+    <w:unhideWhenUsed/>
+    <w:rsid w:val="00CD14CA"/>
+    <w:rPr>
+      <w:color w:val="96607D" w:themeColor="followedHyperlink"/>
+      <w:u w:val="single"/>
     </w:rPr>
   </w:style>
 </w:styles>

</xml_diff>